<commit_message>
Interim report: fix references (Harvard style, Cuppens in, Zhong p., Velickovic URL)
Made-with: Cursor
</commit_message>
<xml_diff>
--- a/B01821011_Interim_Report_Final.docx
+++ b/B01821011_Interim_Report_Final.docx
@@ -709,7 +709,7 @@
     </w:p>
     <w:p>
       <w:r>
-        <w:t>Cuppens, F. and Miege, A. (2002) 'Alert correlation in a cooperative intrusion detection framework', *Proceedings of the 2002 IEEE Symposium on Security and Privacy*, pp. 202-215.</w:t>
+        <w:t>Cuppens, F. and Miege, A. (2002) 'Alert correlation in a cooperative intrusion detection framework', in *Proceedings of the 2002 IEEE Symposium on Security and Privacy*, pp. 202-215.</w:t>
       </w:r>
     </w:p>
     <w:p>
@@ -764,7 +764,7 @@
     </w:p>
     <w:p>
       <w:r>
-        <w:t>Velickovic, P., Cucurull, G., Casanova, A., Romero, A., Lio, P. and Bengio, Y. (2018) 'Graph attention networks', in *International Conference on Learning Representations (ICLR)*.</w:t>
+        <w:t>Velickovic, P., Cucurull, G., Casanova, A., Romero, A., Lio, P. and Bengio, Y. (2018) 'Graph attention networks', in *International Conference on Learning Representations (ICLR)*. Available at: &lt;https://openreview.net/forum?id=rJXMpikCZ&gt;</w:t>
       </w:r>
     </w:p>
     <w:p>
@@ -774,7 +774,7 @@
     </w:p>
     <w:p>
       <w:r>
-        <w:t>Zhong, M., Lin, M., Zhang, C. and Xu, Z. (2024) 'A survey on graph neural networks for intrusion detection systems: methods, trends and challenges', *Computers and Security*, 141, pp. 103821-103821.</w:t>
+        <w:t>Zhong, M., Lin, M., Zhang, C. and Xu, Z. (2024) 'A survey on graph neural networks for intrusion detection systems: methods, trends and challenges', *Computers and Security*, 141, p. 103821.</w:t>
       </w:r>
     </w:p>
     <w:sectPr>

</xml_diff>